<commit_message>
IG code changed to fhir-for-fair
</commit_message>
<xml_diff>
--- a/pandoc/word/deployment.docx
+++ b/pandoc/word/deployment.docx
@@ -1,6 +1,6 @@
 
 <file path=word/document.xml><?xml version="1.0" encoding="utf-8"?>
-<w:document xmlns:wpc="http://schemas.microsoft.com/office/word/2010/wordprocessingCanvas" xmlns:cx="http://schemas.microsoft.com/office/drawing/2014/chartex" xmlns:cx1="http://schemas.microsoft.com/office/drawing/2015/9/8/chartex" xmlns:cx2="http://schemas.microsoft.com/office/drawing/2015/10/21/chartex" xmlns:cx3="http://schemas.microsoft.com/office/drawing/2016/5/9/chartex" xmlns:cx4="http://schemas.microsoft.com/office/drawing/2016/5/10/chartex" xmlns:cx5="http://schemas.microsoft.com/office/drawing/2016/5/11/chartex" xmlns:cx6="http://schemas.microsoft.com/office/drawing/2016/5/12/chartex" xmlns:cx7="http://schemas.microsoft.com/office/drawing/2016/5/13/chartex" xmlns:cx8="http://schemas.microsoft.com/office/drawing/2016/5/14/chartex" xmlns:mc="http://schemas.openxmlformats.org/markup-compatibility/2006" xmlns:aink="http://schemas.microsoft.com/office/drawing/2016/ink" xmlns:am3d="http://schemas.microsoft.com/office/drawing/2017/model3d" xmlns:o="urn:schemas-microsoft-com:office:office" xmlns:r="http://schemas.openxmlformats.org/officeDocument/2006/relationships" xmlns:m="http://schemas.openxmlformats.org/officeDocument/2006/math" xmlns:v="urn:schemas-microsoft-com:vml" xmlns:wp14="http://schemas.microsoft.com/office/word/2010/wordprocessingDrawing" xmlns:wp="http://schemas.openxmlformats.org/drawingml/2006/wordprocessingDrawing" xmlns:w10="urn:schemas-microsoft-com:office:word" xmlns:w="http://schemas.openxmlformats.org/wordprocessingml/2006/main" xmlns:w14="http://schemas.microsoft.com/office/word/2010/wordml" xmlns:w15="http://schemas.microsoft.com/office/word/2012/wordml" xmlns:w16cex="http://schemas.microsoft.com/office/word/2018/wordml/cex" xmlns:w16cid="http://schemas.microsoft.com/office/word/2016/wordml/cid" xmlns:w16="http://schemas.microsoft.com/office/word/2018/wordml" xmlns:w16se="http://schemas.microsoft.com/office/word/2015/wordml/symex" xmlns:wpg="http://schemas.microsoft.com/office/word/2010/wordprocessingGroup" xmlns:wpi="http://schemas.microsoft.com/office/word/2010/wordprocessingInk" xmlns:wne="http://schemas.microsoft.com/office/word/2006/wordml" xmlns:wps="http://schemas.microsoft.com/office/word/2010/wordprocessingShape" mc:Ignorable="w14 w15 w16se w16cid w16 w16cex wp14">
+<w:document xmlns:wpc="http://schemas.microsoft.com/office/word/2010/wordprocessingCanvas" xmlns:cx="http://schemas.microsoft.com/office/drawing/2014/chartex" xmlns:cx1="http://schemas.microsoft.com/office/drawing/2015/9/8/chartex" xmlns:cx2="http://schemas.microsoft.com/office/drawing/2015/10/21/chartex" xmlns:cx3="http://schemas.microsoft.com/office/drawing/2016/5/9/chartex" xmlns:cx4="http://schemas.microsoft.com/office/drawing/2016/5/10/chartex" xmlns:cx5="http://schemas.microsoft.com/office/drawing/2016/5/11/chartex" xmlns:cx6="http://schemas.microsoft.com/office/drawing/2016/5/12/chartex" xmlns:cx7="http://schemas.microsoft.com/office/drawing/2016/5/13/chartex" xmlns:cx8="http://schemas.microsoft.com/office/drawing/2016/5/14/chartex" xmlns:mc="http://schemas.openxmlformats.org/markup-compatibility/2006" xmlns:aink="http://schemas.microsoft.com/office/drawing/2016/ink" xmlns:am3d="http://schemas.microsoft.com/office/drawing/2017/model3d" xmlns:o="urn:schemas-microsoft-com:office:office" xmlns:r="http://schemas.openxmlformats.org/officeDocument/2006/relationships" xmlns:m="http://schemas.openxmlformats.org/officeDocument/2006/math" xmlns:v="urn:schemas-microsoft-com:vml" xmlns:wp14="http://schemas.microsoft.com/office/word/2010/wordprocessingDrawing" xmlns:wp="http://schemas.openxmlformats.org/drawingml/2006/wordprocessingDrawing" xmlns:w10="urn:schemas-microsoft-com:office:word" xmlns:w="http://schemas.openxmlformats.org/wordprocessingml/2006/main" xmlns:w14="http://schemas.microsoft.com/office/word/2010/wordml" xmlns:w15="http://schemas.microsoft.com/office/word/2012/wordml" xmlns:w16cex="http://schemas.microsoft.com/office/word/2018/wordml/cex" xmlns:w16cid="http://schemas.microsoft.com/office/word/2016/wordml/cid" xmlns:w16="http://schemas.microsoft.com/office/word/2018/wordml" xmlns:w16sdtdh="http://schemas.microsoft.com/office/word/2020/wordml/sdtdatahash" xmlns:w16se="http://schemas.microsoft.com/office/word/2015/wordml/symex" xmlns:wpg="http://schemas.microsoft.com/office/word/2010/wordprocessingGroup" xmlns:wpi="http://schemas.microsoft.com/office/word/2010/wordprocessingInk" xmlns:wne="http://schemas.microsoft.com/office/word/2006/wordml" xmlns:wps="http://schemas.microsoft.com/office/word/2010/wordprocessingShape" mc:Ignorable="w14 w15 w16se w16cid w16 w16cex w16sdtdh wp14">
   <w:body>
     <w:p>
       <w:pPr>
@@ -42,27 +42,143 @@
         <w:rPr>
           <w:lang w:val="en-US"/>
         </w:rPr>
-        <w:t xml:space="preserve"> summarizes </w:t>
-      </w:r>
-      <w:r>
-        <w:rPr>
-          <w:lang w:val="en-US"/>
-        </w:rPr>
-        <w:t xml:space="preserve">a list of possible deployment </w:t>
-      </w:r>
-      <w:r>
-        <w:rPr>
-          <w:lang w:val="en-US"/>
-        </w:rPr>
-        <w:t xml:space="preserve">architectures starting from a simple case where a well-known FHIR server is acting as registry and repository for data and metadata, up to the case where endpoints are supposed to be discovered. </w:t>
-      </w:r>
-    </w:p>
-    <w:p>
-      <w:pPr>
-        <w:rPr>
-          <w:lang w:val="en-US"/>
-        </w:rPr>
-      </w:pPr>
+        <w:t xml:space="preserve"> </w:t>
+      </w:r>
+      <w:r>
+        <w:rPr>
+          <w:lang w:val="en-US"/>
+        </w:rPr>
+        <w:t>provides</w:t>
+      </w:r>
+      <w:r>
+        <w:rPr>
+          <w:lang w:val="en-US"/>
+        </w:rPr>
+        <w:t xml:space="preserve"> </w:t>
+      </w:r>
+      <w:r>
+        <w:rPr>
+          <w:lang w:val="en-US"/>
+        </w:rPr>
+        <w:t xml:space="preserve">a </w:t>
+      </w:r>
+      <w:r>
+        <w:rPr>
+          <w:lang w:val="en-US"/>
+        </w:rPr>
+        <w:t xml:space="preserve">short overview </w:t>
+      </w:r>
+      <w:r>
+        <w:rPr>
+          <w:lang w:val="en-US"/>
+        </w:rPr>
+        <w:t xml:space="preserve">of </w:t>
+      </w:r>
+      <w:r>
+        <w:rPr>
+          <w:lang w:val="en-US"/>
+        </w:rPr>
+        <w:t xml:space="preserve">a </w:t>
+      </w:r>
+      <w:r>
+        <w:rPr>
+          <w:lang w:val="en-US"/>
+        </w:rPr>
+        <w:t xml:space="preserve">non-exhaustive list of </w:t>
+      </w:r>
+      <w:r>
+        <w:rPr>
+          <w:lang w:val="en-US"/>
+        </w:rPr>
+        <w:t xml:space="preserve">possible </w:t>
+      </w:r>
+      <w:r>
+        <w:rPr>
+          <w:lang w:val="en-US"/>
+        </w:rPr>
+        <w:t xml:space="preserve">logical </w:t>
+      </w:r>
+      <w:r>
+        <w:rPr>
+          <w:lang w:val="en-US"/>
+        </w:rPr>
+        <w:t xml:space="preserve">deployment </w:t>
+      </w:r>
+      <w:r>
+        <w:rPr>
+          <w:lang w:val="en-US"/>
+        </w:rPr>
+        <w:t xml:space="preserve">architectures </w:t>
+      </w:r>
+      <w:r>
+        <w:rPr>
+          <w:lang w:val="en-US"/>
+        </w:rPr>
+        <w:t xml:space="preserve">that communities could consider allowing the discovery and access to FAIR data by using HL7 FHIR API; </w:t>
+      </w:r>
+      <w:r>
+        <w:rPr>
+          <w:lang w:val="en-US"/>
+        </w:rPr>
+        <w:t xml:space="preserve">starting from a simple case where a well-known FHIR server is acting as registry and repository for data and metadata, up to the case where </w:t>
+      </w:r>
+      <w:r>
+        <w:rPr>
+          <w:lang w:val="en-US"/>
+        </w:rPr>
+        <w:t xml:space="preserve">repository </w:t>
+      </w:r>
+      <w:r>
+        <w:rPr>
+          <w:lang w:val="en-US"/>
+        </w:rPr>
+        <w:t xml:space="preserve">endpoints are </w:t>
+      </w:r>
+      <w:r>
+        <w:rPr>
+          <w:lang w:val="en-US"/>
+        </w:rPr>
+        <w:t>not known a-priori and needs to be discovered</w:t>
+      </w:r>
+      <w:r>
+        <w:rPr>
+          <w:lang w:val="en-US"/>
+        </w:rPr>
+        <w:t>.</w:t>
+      </w:r>
+    </w:p>
+    <w:p>
+      <w:pPr>
+        <w:pStyle w:val="Nessunaspaziatura"/>
+        <w:rPr>
+          <w:lang w:val="en-US"/>
+        </w:rPr>
+      </w:pPr>
+      <w:r>
+        <w:rPr>
+          <w:lang w:val="en-US"/>
+        </w:rPr>
+        <w:t>This is not the only possible approach, for example hybrid FHIR/non-FHIR solutions could be considered as well</w:t>
+      </w:r>
+      <w:r>
+        <w:rPr>
+          <w:lang w:val="en-US"/>
+        </w:rPr>
+        <w:t>.</w:t>
+      </w:r>
+    </w:p>
+    <w:p>
+      <w:pPr>
+        <w:rPr>
+          <w:lang w:val="en-US"/>
+        </w:rPr>
+      </w:pPr>
+      <w:r>
+        <w:rPr>
+          <w:lang w:val="en-US"/>
+        </w:rPr>
+        <w:t>It is assumed that a proper privacy and security layer is realized to assure that all the access and usage conditions specified by the data sources are properly enforced (not shown in the pictures).</w:t>
+      </w:r>
     </w:p>
     <w:p>
       <w:pPr>
@@ -96,6 +212,67 @@
           <w:lang w:val="en-US"/>
         </w:rPr>
       </w:pPr>
+      <w:r>
+        <w:rPr>
+          <w:lang w:val="en-US"/>
+        </w:rPr>
+        <w:t>All dat</w:t>
+      </w:r>
+      <w:r>
+        <w:rPr>
+          <w:lang w:val="en-US"/>
+        </w:rPr>
+        <w:t>a</w:t>
+      </w:r>
+      <w:r>
+        <w:rPr>
+          <w:lang w:val="en-US"/>
+        </w:rPr>
+        <w:t xml:space="preserve"> </w:t>
+      </w:r>
+      <w:r>
+        <w:rPr>
+          <w:lang w:val="en-US"/>
+        </w:rPr>
+        <w:t xml:space="preserve">sources store FHIR resources representing data and metadata to be shared in a well-known FHIR server. All potential clients belonging to this community know the </w:t>
+      </w:r>
+      <w:r>
+        <w:rPr>
+          <w:lang w:val="en-US"/>
+        </w:rPr>
+        <w:t>endpoint</w:t>
+      </w:r>
+      <w:r>
+        <w:rPr>
+          <w:lang w:val="en-US"/>
+        </w:rPr>
+        <w:t xml:space="preserve"> of this </w:t>
+      </w:r>
+      <w:r>
+        <w:rPr>
+          <w:lang w:val="en-US"/>
+        </w:rPr>
+        <w:t>well-known FHIR server.</w:t>
+      </w:r>
+    </w:p>
+    <w:p>
+      <w:pPr>
+        <w:rPr>
+          <w:lang w:val="en-US"/>
+        </w:rPr>
+      </w:pPr>
+      <w:r>
+        <w:rPr>
+          <w:lang w:val="en-US"/>
+        </w:rPr>
+        <w:t xml:space="preserve">Client uses FHIR API to </w:t>
+      </w:r>
+      <w:r>
+        <w:rPr>
+          <w:lang w:val="en-US"/>
+        </w:rPr>
+        <w:t>search and get FHIR resources representing data and/or metadata.</w:t>
+      </w:r>
     </w:p>
     <w:p>
       <w:pPr>
@@ -188,21 +365,7 @@
         <w:rPr>
           <w:lang w:val="en-US"/>
         </w:rPr>
-        <w:t>0</w:t>
-      </w:r>
-      <w:proofErr w:type="gramStart"/>
-      <w:r>
-        <w:rPr>
-          <w:lang w:val="en-US"/>
-        </w:rPr>
-        <w:t>%;padding</w:t>
-      </w:r>
-      <w:proofErr w:type="gramEnd"/>
-      <w:r>
-        <w:rPr>
-          <w:lang w:val="en-US"/>
-        </w:rPr>
-        <w:t>-bottom: 25px;padding-top: 25px" /&gt;</w:t>
+        <w:t>0%;padding-bottom: 25px;padding-top: 25px" /&gt;</w:t>
       </w:r>
     </w:p>
     <w:p>
@@ -271,6 +434,81 @@
           <w:lang w:val="en-US"/>
         </w:rPr>
       </w:pPr>
+      <w:r>
+        <w:rPr>
+          <w:lang w:val="en-US"/>
+        </w:rPr>
+        <w:t xml:space="preserve">A set of FHIR Servers are used as </w:t>
+      </w:r>
+      <w:r>
+        <w:rPr>
+          <w:lang w:val="en-US"/>
+        </w:rPr>
+        <w:t xml:space="preserve">Data </w:t>
+      </w:r>
+      <w:r>
+        <w:rPr>
+          <w:lang w:val="en-US"/>
+        </w:rPr>
+        <w:t>Repository by data sources.</w:t>
+      </w:r>
+      <w:r>
+        <w:rPr>
+          <w:lang w:val="en-US"/>
+        </w:rPr>
+        <w:t xml:space="preserve"> A well-known community FHIR server is used to publish appropriate FHIR resources representing metadata. </w:t>
+      </w:r>
+    </w:p>
+    <w:p>
+      <w:pPr>
+        <w:rPr>
+          <w:lang w:val="en-US"/>
+        </w:rPr>
+      </w:pPr>
+      <w:r>
+        <w:rPr>
+          <w:lang w:val="en-US"/>
+        </w:rPr>
+        <w:t>All potential clients belonging to this community know the endpoint of this well-known FHIR server.</w:t>
+      </w:r>
+    </w:p>
+    <w:p>
+      <w:pPr>
+        <w:rPr>
+          <w:lang w:val="en-US"/>
+        </w:rPr>
+      </w:pPr>
+      <w:r>
+        <w:rPr>
+          <w:lang w:val="en-US"/>
+        </w:rPr>
+        <w:t xml:space="preserve">Client uses FHIR API to </w:t>
+      </w:r>
+      <w:r>
+        <w:rPr>
+          <w:lang w:val="en-US"/>
+        </w:rPr>
+        <w:t>search and get FHIR resources representing metadata</w:t>
+      </w:r>
+      <w:r>
+        <w:rPr>
+          <w:lang w:val="en-US"/>
+        </w:rPr>
+        <w:t>; data references provided by the retrieved resources are then used to get data from the proper data repository (not known a -priori)</w:t>
+      </w:r>
+      <w:r>
+        <w:rPr>
+          <w:lang w:val="en-US"/>
+        </w:rPr>
+        <w:t>.</w:t>
+      </w:r>
+    </w:p>
+    <w:p>
+      <w:pPr>
+        <w:rPr>
+          <w:lang w:val="en-US"/>
+        </w:rPr>
+      </w:pPr>
     </w:p>
     <w:p>
       <w:pPr>
@@ -351,21 +589,7 @@
         <w:rPr>
           <w:lang w:val="en-US"/>
         </w:rPr>
-        <w:t>0</w:t>
-      </w:r>
-      <w:proofErr w:type="gramStart"/>
-      <w:r>
-        <w:rPr>
-          <w:lang w:val="en-US"/>
-        </w:rPr>
-        <w:t>%;padding</w:t>
-      </w:r>
-      <w:proofErr w:type="gramEnd"/>
-      <w:r>
-        <w:rPr>
-          <w:lang w:val="en-US"/>
-        </w:rPr>
-        <w:t>-bottom: 25px;padding-top: 25px" /&gt;</w:t>
+        <w:t>0%;padding-bottom: 25px;padding-top: 25px" /&gt;</w:t>
       </w:r>
     </w:p>
     <w:p>
@@ -440,6 +664,72 @@
           <w:lang w:val="en-US"/>
         </w:rPr>
       </w:pPr>
+      <w:r>
+        <w:rPr>
+          <w:lang w:val="en-US"/>
+        </w:rPr>
+        <w:t xml:space="preserve">The client doesn’t know the end point </w:t>
+      </w:r>
+      <w:r>
+        <w:rPr>
+          <w:lang w:val="en-US"/>
+        </w:rPr>
+        <w:t xml:space="preserve">of the server </w:t>
+      </w:r>
+      <w:r>
+        <w:rPr>
+          <w:lang w:val="en-US"/>
+        </w:rPr>
+        <w:t>where metadata and data</w:t>
+      </w:r>
+      <w:r>
+        <w:rPr>
+          <w:lang w:val="en-US"/>
+        </w:rPr>
+        <w:t xml:space="preserve"> are stored</w:t>
+      </w:r>
+      <w:r>
+        <w:rPr>
+          <w:lang w:val="en-US"/>
+        </w:rPr>
+        <w:t xml:space="preserve">; it queries </w:t>
+      </w:r>
+      <w:r>
+        <w:rPr>
+          <w:lang w:val="en-US"/>
+        </w:rPr>
+        <w:t xml:space="preserve">then </w:t>
+      </w:r>
+      <w:r>
+        <w:rPr>
+          <w:lang w:val="en-US"/>
+        </w:rPr>
+        <w:t xml:space="preserve">a well-known FHIR server to </w:t>
+      </w:r>
+      <w:r>
+        <w:rPr>
+          <w:lang w:val="en-US"/>
+        </w:rPr>
+        <w:t xml:space="preserve">discover </w:t>
+      </w:r>
+      <w:r>
+        <w:rPr>
+          <w:lang w:val="en-US"/>
+        </w:rPr>
+        <w:t>the endpoint fulfilling specific search criteria. This information is then used to search and access data and metad</w:t>
+      </w:r>
+      <w:r>
+        <w:rPr>
+          <w:lang w:val="en-US"/>
+        </w:rPr>
+        <w:t>a</w:t>
+      </w:r>
+      <w:r>
+        <w:rPr>
+          <w:lang w:val="en-US"/>
+        </w:rPr>
+        <w:t>ta as described for case 1 and 2.</w:t>
+      </w:r>
     </w:p>
     <w:p>
       <w:pPr>
@@ -592,7 +882,7 @@
 </file>
 
 <file path=word/numbering.xml><?xml version="1.0" encoding="utf-8"?>
-<w:numbering xmlns:wpc="http://schemas.microsoft.com/office/word/2010/wordprocessingCanvas" xmlns:cx="http://schemas.microsoft.com/office/drawing/2014/chartex" xmlns:cx1="http://schemas.microsoft.com/office/drawing/2015/9/8/chartex" xmlns:cx2="http://schemas.microsoft.com/office/drawing/2015/10/21/chartex" xmlns:cx3="http://schemas.microsoft.com/office/drawing/2016/5/9/chartex" xmlns:cx4="http://schemas.microsoft.com/office/drawing/2016/5/10/chartex" xmlns:cx5="http://schemas.microsoft.com/office/drawing/2016/5/11/chartex" xmlns:cx6="http://schemas.microsoft.com/office/drawing/2016/5/12/chartex" xmlns:cx7="http://schemas.microsoft.com/office/drawing/2016/5/13/chartex" xmlns:cx8="http://schemas.microsoft.com/office/drawing/2016/5/14/chartex" xmlns:mc="http://schemas.openxmlformats.org/markup-compatibility/2006" xmlns:aink="http://schemas.microsoft.com/office/drawing/2016/ink" xmlns:am3d="http://schemas.microsoft.com/office/drawing/2017/model3d" xmlns:o="urn:schemas-microsoft-com:office:office" xmlns:r="http://schemas.openxmlformats.org/officeDocument/2006/relationships" xmlns:m="http://schemas.openxmlformats.org/officeDocument/2006/math" xmlns:v="urn:schemas-microsoft-com:vml" xmlns:wp14="http://schemas.microsoft.com/office/word/2010/wordprocessingDrawing" xmlns:wp="http://schemas.openxmlformats.org/drawingml/2006/wordprocessingDrawing" xmlns:w10="urn:schemas-microsoft-com:office:word" xmlns:w="http://schemas.openxmlformats.org/wordprocessingml/2006/main" xmlns:w14="http://schemas.microsoft.com/office/word/2010/wordml" xmlns:w15="http://schemas.microsoft.com/office/word/2012/wordml" xmlns:w16cex="http://schemas.microsoft.com/office/word/2018/wordml/cex" xmlns:w16cid="http://schemas.microsoft.com/office/word/2016/wordml/cid" xmlns:w16="http://schemas.microsoft.com/office/word/2018/wordml" xmlns:w16se="http://schemas.microsoft.com/office/word/2015/wordml/symex" xmlns:wpg="http://schemas.microsoft.com/office/word/2010/wordprocessingGroup" xmlns:wpi="http://schemas.microsoft.com/office/word/2010/wordprocessingInk" xmlns:wne="http://schemas.microsoft.com/office/word/2006/wordml" xmlns:wps="http://schemas.microsoft.com/office/word/2010/wordprocessingShape" mc:Ignorable="w14 w15 w16se w16cid w16 w16cex wp14">
+<w:numbering xmlns:wpc="http://schemas.microsoft.com/office/word/2010/wordprocessingCanvas" xmlns:cx="http://schemas.microsoft.com/office/drawing/2014/chartex" xmlns:cx1="http://schemas.microsoft.com/office/drawing/2015/9/8/chartex" xmlns:cx2="http://schemas.microsoft.com/office/drawing/2015/10/21/chartex" xmlns:cx3="http://schemas.microsoft.com/office/drawing/2016/5/9/chartex" xmlns:cx4="http://schemas.microsoft.com/office/drawing/2016/5/10/chartex" xmlns:cx5="http://schemas.microsoft.com/office/drawing/2016/5/11/chartex" xmlns:cx6="http://schemas.microsoft.com/office/drawing/2016/5/12/chartex" xmlns:cx7="http://schemas.microsoft.com/office/drawing/2016/5/13/chartex" xmlns:cx8="http://schemas.microsoft.com/office/drawing/2016/5/14/chartex" xmlns:mc="http://schemas.openxmlformats.org/markup-compatibility/2006" xmlns:aink="http://schemas.microsoft.com/office/drawing/2016/ink" xmlns:am3d="http://schemas.microsoft.com/office/drawing/2017/model3d" xmlns:o="urn:schemas-microsoft-com:office:office" xmlns:r="http://schemas.openxmlformats.org/officeDocument/2006/relationships" xmlns:m="http://schemas.openxmlformats.org/officeDocument/2006/math" xmlns:v="urn:schemas-microsoft-com:vml" xmlns:wp14="http://schemas.microsoft.com/office/word/2010/wordprocessingDrawing" xmlns:wp="http://schemas.openxmlformats.org/drawingml/2006/wordprocessingDrawing" xmlns:w10="urn:schemas-microsoft-com:office:word" xmlns:w="http://schemas.openxmlformats.org/wordprocessingml/2006/main" xmlns:w14="http://schemas.microsoft.com/office/word/2010/wordml" xmlns:w15="http://schemas.microsoft.com/office/word/2012/wordml" xmlns:w16cex="http://schemas.microsoft.com/office/word/2018/wordml/cex" xmlns:w16cid="http://schemas.microsoft.com/office/word/2016/wordml/cid" xmlns:w16="http://schemas.microsoft.com/office/word/2018/wordml" xmlns:w16sdtdh="http://schemas.microsoft.com/office/word/2020/wordml/sdtdatahash" xmlns:w16se="http://schemas.microsoft.com/office/word/2015/wordml/symex" xmlns:wpg="http://schemas.microsoft.com/office/word/2010/wordprocessingGroup" xmlns:wpi="http://schemas.microsoft.com/office/word/2010/wordprocessingInk" xmlns:wne="http://schemas.microsoft.com/office/word/2006/wordml" xmlns:wps="http://schemas.microsoft.com/office/word/2010/wordprocessingShape" mc:Ignorable="w14 w15 w16se w16cid w16 w16cex w16sdtdh wp14">
   <w:abstractNum w:abstractNumId="0" w15:restartNumberingAfterBreak="0">
     <w:nsid w:val="17D9184B"/>
     <w:multiLevelType w:val="hybridMultilevel"/>
@@ -1042,7 +1332,7 @@
 </file>
 
 <file path=word/styles.xml><?xml version="1.0" encoding="utf-8"?>
-<w:styles xmlns:mc="http://schemas.openxmlformats.org/markup-compatibility/2006" xmlns:r="http://schemas.openxmlformats.org/officeDocument/2006/relationships" xmlns:w="http://schemas.openxmlformats.org/wordprocessingml/2006/main" xmlns:w14="http://schemas.microsoft.com/office/word/2010/wordml" xmlns:w15="http://schemas.microsoft.com/office/word/2012/wordml" xmlns:w16cex="http://schemas.microsoft.com/office/word/2018/wordml/cex" xmlns:w16cid="http://schemas.microsoft.com/office/word/2016/wordml/cid" xmlns:w16="http://schemas.microsoft.com/office/word/2018/wordml" xmlns:w16se="http://schemas.microsoft.com/office/word/2015/wordml/symex" mc:Ignorable="w14 w15 w16se w16cid w16 w16cex">
+<w:styles xmlns:mc="http://schemas.openxmlformats.org/markup-compatibility/2006" xmlns:r="http://schemas.openxmlformats.org/officeDocument/2006/relationships" xmlns:w="http://schemas.openxmlformats.org/wordprocessingml/2006/main" xmlns:w14="http://schemas.microsoft.com/office/word/2010/wordml" xmlns:w15="http://schemas.microsoft.com/office/word/2012/wordml" xmlns:w16cex="http://schemas.microsoft.com/office/word/2018/wordml/cex" xmlns:w16cid="http://schemas.microsoft.com/office/word/2016/wordml/cid" xmlns:w16="http://schemas.microsoft.com/office/word/2018/wordml" xmlns:w16sdtdh="http://schemas.microsoft.com/office/word/2020/wordml/sdtdatahash" xmlns:w16se="http://schemas.microsoft.com/office/word/2015/wordml/symex" mc:Ignorable="w14 w15 w16se w16cid w16 w16cex w16sdtdh">
   <w:docDefaults>
     <w:rPrDefault>
       <w:rPr>

</xml_diff>